<commit_message>
outcome statistics and updated analyses
</commit_message>
<xml_diff>
--- a/Autism-prediction/https.docx
+++ b/Autism-prediction/https.docx
@@ -2,13 +2,62 @@
 <file path=word/document.xml><?xml version="1.0" encoding="utf-8"?>
 <w:document xmlns:wpc="http://schemas.microsoft.com/office/word/2010/wordprocessingCanvas" xmlns:cx="http://schemas.microsoft.com/office/drawing/2014/chartex" xmlns:cx1="http://schemas.microsoft.com/office/drawing/2015/9/8/chartex" xmlns:cx2="http://schemas.microsoft.com/office/drawing/2015/10/21/chartex" xmlns:cx3="http://schemas.microsoft.com/office/drawing/2016/5/9/chartex" xmlns:cx4="http://schemas.microsoft.com/office/drawing/2016/5/10/chartex" xmlns:cx5="http://schemas.microsoft.com/office/drawing/2016/5/11/chartex" xmlns:cx6="http://schemas.microsoft.com/office/drawing/2016/5/12/chartex" xmlns:cx7="http://schemas.microsoft.com/office/drawing/2016/5/13/chartex" xmlns:cx8="http://schemas.microsoft.com/office/drawing/2016/5/14/chartex" xmlns:mc="http://schemas.openxmlformats.org/markup-compatibility/2006" xmlns:aink="http://schemas.microsoft.com/office/drawing/2016/ink" xmlns:am3d="http://schemas.microsoft.com/office/drawing/2017/model3d" xmlns:o="urn:schemas-microsoft-com:office:office" xmlns:oel="http://schemas.microsoft.com/office/2019/extlst" xmlns:r="http://schemas.openxmlformats.org/officeDocument/2006/relationships" xmlns:m="http://schemas.openxmlformats.org/officeDocument/2006/math" xmlns:v="urn:schemas-microsoft-com:vml" xmlns:wp14="http://schemas.microsoft.com/office/word/2010/wordprocessingDrawing" xmlns:wp="http://schemas.openxmlformats.org/drawingml/2006/wordprocessingDrawing" xmlns:w10="urn:schemas-microsoft-com:office:word" xmlns:w="http://schemas.openxmlformats.org/wordprocessingml/2006/main" xmlns:w14="http://schemas.microsoft.com/office/word/2010/wordml" xmlns:w15="http://schemas.microsoft.com/office/word/2012/wordml" xmlns:w16cex="http://schemas.microsoft.com/office/word/2018/wordml/cex" xmlns:w16cid="http://schemas.microsoft.com/office/word/2016/wordml/cid" xmlns:w16="http://schemas.microsoft.com/office/word/2018/wordml" xmlns:w16du="http://schemas.microsoft.com/office/word/2023/wordml/word16du" xmlns:w16sdtdh="http://schemas.microsoft.com/office/word/2020/wordml/sdtdatahash" xmlns:w16se="http://schemas.microsoft.com/office/word/2015/wordml/symex" xmlns:wpg="http://schemas.microsoft.com/office/word/2010/wordprocessingGroup" xmlns:wpi="http://schemas.microsoft.com/office/word/2010/wordprocessingInk" xmlns:wne="http://schemas.microsoft.com/office/word/2006/wordml" xmlns:wps="http://schemas.microsoft.com/office/word/2010/wordprocessingShape" mc:Ignorable="w14 w15 w16se w16cid w16 w16cex w16sdtdh wp14">
   <w:body>
+    <w:p>
+      <w:r>
+        <w:fldChar w:fldCharType="begin"/>
+      </w:r>
+      <w:r>
+        <w:instrText>HYPERLINK "https://www.kaggle.com/datasets/syedsajjadaskari/home-and-office-conflict-wfh-vs-wfo-survey?resource=download"</w:instrText>
+      </w:r>
+      <w:r>
+        <w:fldChar w:fldCharType="separate"/>
+      </w:r>
+      <w:r>
+        <w:rPr>
+          <w:rStyle w:val="Hyperlink"/>
+        </w:rPr>
+        <w:t>https://www.kaggle.com/datasets/syedsajjadaskari/home-and-office-conflict-wfh-vs-wfo-survey?resource=download</w:t>
+      </w:r>
+      <w:r>
+        <w:rPr>
+          <w:rStyle w:val="Hyperlink"/>
+        </w:rPr>
+        <w:fldChar w:fldCharType="end"/>
+      </w:r>
+    </w:p>
+    <w:p/>
+    <w:p/>
     <w:p>
       <w:hyperlink r:id="rId4" w:history="1">
         <w:r>
           <w:rPr>
             <w:rStyle w:val="Hyperlink"/>
           </w:rPr>
-          <w:t>https://www.kaggle.com/datasets/syedsajjadaskari/home-and-office-conflict-wfh-vs-wfo-survey?resource=download</w:t>
+          <w:t>https://w</w:t>
+        </w:r>
+        <w:r>
+          <w:rPr>
+            <w:rStyle w:val="Hyperlink"/>
+          </w:rPr>
+          <w:t>w</w:t>
+        </w:r>
+        <w:r>
+          <w:rPr>
+            <w:rStyle w:val="Hyperlink"/>
+          </w:rPr>
+          <w:t>w.kaggle</w:t>
+        </w:r>
+        <w:r>
+          <w:rPr>
+            <w:rStyle w:val="Hyperlink"/>
+          </w:rPr>
+          <w:t>.</w:t>
+        </w:r>
+        <w:r>
+          <w:rPr>
+            <w:rStyle w:val="Hyperlink"/>
+          </w:rPr>
+          <w:t>com/competitions/autism-prediction/data</w:t>
         </w:r>
       </w:hyperlink>
     </w:p>
@@ -20,11 +69,1800 @@
           <w:rPr>
             <w:rStyle w:val="Hyperlink"/>
           </w:rPr>
-          <w:t>https://www.kaggle.com/competitions/autism-prediction/data</w:t>
+          <w:t>https://machinelearningmastery.com/save-load-keras-deep-learning-models/</w:t>
         </w:r>
       </w:hyperlink>
     </w:p>
     <w:p/>
+    <w:p/>
+    <w:p>
+      <w:pPr>
+        <w:shd w:val="clear" w:color="auto" w:fill="BCBCBC"/>
+        <w:spacing w:line="225" w:lineRule="atLeast"/>
+        <w:textAlignment w:val="baseline"/>
+        <w:rPr>
+          <w:rFonts w:ascii="inherit" w:eastAsia="Times New Roman" w:hAnsi="inherit" w:cs="Times New Roman"/>
+          <w:color w:val="FFFFFF"/>
+          <w:sz w:val="18"/>
+          <w:szCs w:val="18"/>
+        </w:rPr>
+      </w:pPr>
+    </w:p>
+    <w:tbl>
+      <w:tblPr>
+        <w:tblW w:w="0" w:type="dxa"/>
+        <w:tblCellMar>
+          <w:left w:w="0" w:type="dxa"/>
+          <w:right w:w="0" w:type="dxa"/>
+        </w:tblCellMar>
+        <w:tblLook w:val="04A0" w:firstRow="1" w:lastRow="0" w:firstColumn="1" w:lastColumn="0" w:noHBand="0" w:noVBand="1"/>
+      </w:tblPr>
+      <w:tblGrid>
+        <w:gridCol w:w="200"/>
+        <w:gridCol w:w="9160"/>
+      </w:tblGrid>
+      <w:tr>
+        <w:tc>
+          <w:tcPr>
+            <w:tcW w:w="0" w:type="auto"/>
+            <w:tcBorders>
+              <w:top w:val="nil"/>
+              <w:left w:val="nil"/>
+              <w:bottom w:val="nil"/>
+              <w:right w:val="nil"/>
+            </w:tcBorders>
+            <w:shd w:val="clear" w:color="auto" w:fill="DFEFFF"/>
+            <w:hideMark/>
+          </w:tcPr>
+          <w:p>
+            <w:pPr>
+              <w:spacing w:line="225" w:lineRule="atLeast"/>
+              <w:jc w:val="center"/>
+              <w:textAlignment w:val="baseline"/>
+              <w:rPr>
+                <w:rFonts w:ascii="inherit" w:eastAsia="Times New Roman" w:hAnsi="inherit" w:cs="Times New Roman"/>
+                <w:color w:val="5499DE"/>
+                <w:sz w:val="18"/>
+                <w:szCs w:val="18"/>
+              </w:rPr>
+            </w:pPr>
+            <w:r>
+              <w:rPr>
+                <w:rFonts w:ascii="inherit" w:eastAsia="Times New Roman" w:hAnsi="inherit" w:cs="Times New Roman"/>
+                <w:color w:val="5499DE"/>
+                <w:sz w:val="18"/>
+                <w:szCs w:val="18"/>
+              </w:rPr>
+              <w:t>1</w:t>
+            </w:r>
+          </w:p>
+          <w:p>
+            <w:pPr>
+              <w:shd w:val="clear" w:color="auto" w:fill="C8E1FA"/>
+              <w:spacing w:line="225" w:lineRule="atLeast"/>
+              <w:jc w:val="center"/>
+              <w:textAlignment w:val="baseline"/>
+              <w:rPr>
+                <w:rFonts w:ascii="inherit" w:eastAsia="Times New Roman" w:hAnsi="inherit" w:cs="Times New Roman"/>
+                <w:color w:val="317CC5"/>
+                <w:sz w:val="18"/>
+                <w:szCs w:val="18"/>
+              </w:rPr>
+            </w:pPr>
+            <w:r>
+              <w:rPr>
+                <w:rFonts w:ascii="inherit" w:eastAsia="Times New Roman" w:hAnsi="inherit" w:cs="Times New Roman"/>
+                <w:color w:val="317CC5"/>
+                <w:sz w:val="18"/>
+                <w:szCs w:val="18"/>
+              </w:rPr>
+              <w:t>2</w:t>
+            </w:r>
+          </w:p>
+          <w:p>
+            <w:pPr>
+              <w:spacing w:line="225" w:lineRule="atLeast"/>
+              <w:jc w:val="center"/>
+              <w:textAlignment w:val="baseline"/>
+              <w:rPr>
+                <w:rFonts w:ascii="inherit" w:eastAsia="Times New Roman" w:hAnsi="inherit" w:cs="Times New Roman"/>
+                <w:color w:val="5499DE"/>
+                <w:sz w:val="18"/>
+                <w:szCs w:val="18"/>
+              </w:rPr>
+            </w:pPr>
+            <w:r>
+              <w:rPr>
+                <w:rFonts w:ascii="inherit" w:eastAsia="Times New Roman" w:hAnsi="inherit" w:cs="Times New Roman"/>
+                <w:color w:val="5499DE"/>
+                <w:sz w:val="18"/>
+                <w:szCs w:val="18"/>
+              </w:rPr>
+              <w:t>3</w:t>
+            </w:r>
+          </w:p>
+          <w:p>
+            <w:pPr>
+              <w:shd w:val="clear" w:color="auto" w:fill="C8E1FA"/>
+              <w:spacing w:line="225" w:lineRule="atLeast"/>
+              <w:jc w:val="center"/>
+              <w:textAlignment w:val="baseline"/>
+              <w:rPr>
+                <w:rFonts w:ascii="inherit" w:eastAsia="Times New Roman" w:hAnsi="inherit" w:cs="Times New Roman"/>
+                <w:color w:val="317CC5"/>
+                <w:sz w:val="18"/>
+                <w:szCs w:val="18"/>
+              </w:rPr>
+            </w:pPr>
+            <w:r>
+              <w:rPr>
+                <w:rFonts w:ascii="inherit" w:eastAsia="Times New Roman" w:hAnsi="inherit" w:cs="Times New Roman"/>
+                <w:color w:val="317CC5"/>
+                <w:sz w:val="18"/>
+                <w:szCs w:val="18"/>
+              </w:rPr>
+              <w:t>4</w:t>
+            </w:r>
+          </w:p>
+          <w:p>
+            <w:pPr>
+              <w:spacing w:line="225" w:lineRule="atLeast"/>
+              <w:jc w:val="center"/>
+              <w:textAlignment w:val="baseline"/>
+              <w:rPr>
+                <w:rFonts w:ascii="inherit" w:eastAsia="Times New Roman" w:hAnsi="inherit" w:cs="Times New Roman"/>
+                <w:color w:val="5499DE"/>
+                <w:sz w:val="18"/>
+                <w:szCs w:val="18"/>
+              </w:rPr>
+            </w:pPr>
+            <w:r>
+              <w:rPr>
+                <w:rFonts w:ascii="inherit" w:eastAsia="Times New Roman" w:hAnsi="inherit" w:cs="Times New Roman"/>
+                <w:color w:val="5499DE"/>
+                <w:sz w:val="18"/>
+                <w:szCs w:val="18"/>
+              </w:rPr>
+              <w:t>5</w:t>
+            </w:r>
+          </w:p>
+          <w:p>
+            <w:pPr>
+              <w:shd w:val="clear" w:color="auto" w:fill="C8E1FA"/>
+              <w:spacing w:line="225" w:lineRule="atLeast"/>
+              <w:jc w:val="center"/>
+              <w:textAlignment w:val="baseline"/>
+              <w:rPr>
+                <w:rFonts w:ascii="inherit" w:eastAsia="Times New Roman" w:hAnsi="inherit" w:cs="Times New Roman"/>
+                <w:color w:val="317CC5"/>
+                <w:sz w:val="18"/>
+                <w:szCs w:val="18"/>
+              </w:rPr>
+            </w:pPr>
+            <w:r>
+              <w:rPr>
+                <w:rFonts w:ascii="inherit" w:eastAsia="Times New Roman" w:hAnsi="inherit" w:cs="Times New Roman"/>
+                <w:color w:val="317CC5"/>
+                <w:sz w:val="18"/>
+                <w:szCs w:val="18"/>
+              </w:rPr>
+              <w:t>6</w:t>
+            </w:r>
+          </w:p>
+          <w:p>
+            <w:pPr>
+              <w:spacing w:line="225" w:lineRule="atLeast"/>
+              <w:jc w:val="center"/>
+              <w:textAlignment w:val="baseline"/>
+              <w:rPr>
+                <w:rFonts w:ascii="inherit" w:eastAsia="Times New Roman" w:hAnsi="inherit" w:cs="Times New Roman"/>
+                <w:color w:val="5499DE"/>
+                <w:sz w:val="18"/>
+                <w:szCs w:val="18"/>
+              </w:rPr>
+            </w:pPr>
+            <w:r>
+              <w:rPr>
+                <w:rFonts w:ascii="inherit" w:eastAsia="Times New Roman" w:hAnsi="inherit" w:cs="Times New Roman"/>
+                <w:color w:val="5499DE"/>
+                <w:sz w:val="18"/>
+                <w:szCs w:val="18"/>
+              </w:rPr>
+              <w:t>7</w:t>
+            </w:r>
+          </w:p>
+          <w:p>
+            <w:pPr>
+              <w:shd w:val="clear" w:color="auto" w:fill="C8E1FA"/>
+              <w:spacing w:line="225" w:lineRule="atLeast"/>
+              <w:jc w:val="center"/>
+              <w:textAlignment w:val="baseline"/>
+              <w:rPr>
+                <w:rFonts w:ascii="inherit" w:eastAsia="Times New Roman" w:hAnsi="inherit" w:cs="Times New Roman"/>
+                <w:color w:val="317CC5"/>
+                <w:sz w:val="18"/>
+                <w:szCs w:val="18"/>
+              </w:rPr>
+            </w:pPr>
+            <w:r>
+              <w:rPr>
+                <w:rFonts w:ascii="inherit" w:eastAsia="Times New Roman" w:hAnsi="inherit" w:cs="Times New Roman"/>
+                <w:color w:val="317CC5"/>
+                <w:sz w:val="18"/>
+                <w:szCs w:val="18"/>
+              </w:rPr>
+              <w:t>8</w:t>
+            </w:r>
+          </w:p>
+          <w:p>
+            <w:pPr>
+              <w:spacing w:line="225" w:lineRule="atLeast"/>
+              <w:jc w:val="center"/>
+              <w:textAlignment w:val="baseline"/>
+              <w:rPr>
+                <w:rFonts w:ascii="inherit" w:eastAsia="Times New Roman" w:hAnsi="inherit" w:cs="Times New Roman"/>
+                <w:color w:val="5499DE"/>
+                <w:sz w:val="18"/>
+                <w:szCs w:val="18"/>
+              </w:rPr>
+            </w:pPr>
+            <w:r>
+              <w:rPr>
+                <w:rFonts w:ascii="inherit" w:eastAsia="Times New Roman" w:hAnsi="inherit" w:cs="Times New Roman"/>
+                <w:color w:val="5499DE"/>
+                <w:sz w:val="18"/>
+                <w:szCs w:val="18"/>
+              </w:rPr>
+              <w:t>9</w:t>
+            </w:r>
+          </w:p>
+          <w:p>
+            <w:pPr>
+              <w:shd w:val="clear" w:color="auto" w:fill="C8E1FA"/>
+              <w:spacing w:line="225" w:lineRule="atLeast"/>
+              <w:jc w:val="center"/>
+              <w:textAlignment w:val="baseline"/>
+              <w:rPr>
+                <w:rFonts w:ascii="inherit" w:eastAsia="Times New Roman" w:hAnsi="inherit" w:cs="Times New Roman"/>
+                <w:color w:val="317CC5"/>
+                <w:sz w:val="18"/>
+                <w:szCs w:val="18"/>
+              </w:rPr>
+            </w:pPr>
+            <w:r>
+              <w:rPr>
+                <w:rFonts w:ascii="inherit" w:eastAsia="Times New Roman" w:hAnsi="inherit" w:cs="Times New Roman"/>
+                <w:color w:val="317CC5"/>
+                <w:sz w:val="18"/>
+                <w:szCs w:val="18"/>
+              </w:rPr>
+              <w:t>10</w:t>
+            </w:r>
+          </w:p>
+          <w:p>
+            <w:pPr>
+              <w:spacing w:line="225" w:lineRule="atLeast"/>
+              <w:jc w:val="center"/>
+              <w:textAlignment w:val="baseline"/>
+              <w:rPr>
+                <w:rFonts w:ascii="inherit" w:eastAsia="Times New Roman" w:hAnsi="inherit" w:cs="Times New Roman"/>
+                <w:color w:val="5499DE"/>
+                <w:sz w:val="18"/>
+                <w:szCs w:val="18"/>
+              </w:rPr>
+            </w:pPr>
+            <w:r>
+              <w:rPr>
+                <w:rFonts w:ascii="inherit" w:eastAsia="Times New Roman" w:hAnsi="inherit" w:cs="Times New Roman"/>
+                <w:color w:val="5499DE"/>
+                <w:sz w:val="18"/>
+                <w:szCs w:val="18"/>
+              </w:rPr>
+              <w:t>11</w:t>
+            </w:r>
+          </w:p>
+          <w:p>
+            <w:pPr>
+              <w:shd w:val="clear" w:color="auto" w:fill="C8E1FA"/>
+              <w:spacing w:line="225" w:lineRule="atLeast"/>
+              <w:jc w:val="center"/>
+              <w:textAlignment w:val="baseline"/>
+              <w:rPr>
+                <w:rFonts w:ascii="inherit" w:eastAsia="Times New Roman" w:hAnsi="inherit" w:cs="Times New Roman"/>
+                <w:color w:val="317CC5"/>
+                <w:sz w:val="18"/>
+                <w:szCs w:val="18"/>
+              </w:rPr>
+            </w:pPr>
+            <w:r>
+              <w:rPr>
+                <w:rFonts w:ascii="inherit" w:eastAsia="Times New Roman" w:hAnsi="inherit" w:cs="Times New Roman"/>
+                <w:color w:val="317CC5"/>
+                <w:sz w:val="18"/>
+                <w:szCs w:val="18"/>
+              </w:rPr>
+              <w:t>12</w:t>
+            </w:r>
+          </w:p>
+          <w:p>
+            <w:pPr>
+              <w:spacing w:line="225" w:lineRule="atLeast"/>
+              <w:jc w:val="center"/>
+              <w:textAlignment w:val="baseline"/>
+              <w:rPr>
+                <w:rFonts w:ascii="inherit" w:eastAsia="Times New Roman" w:hAnsi="inherit" w:cs="Times New Roman"/>
+                <w:color w:val="5499DE"/>
+                <w:sz w:val="18"/>
+                <w:szCs w:val="18"/>
+              </w:rPr>
+            </w:pPr>
+            <w:r>
+              <w:rPr>
+                <w:rFonts w:ascii="inherit" w:eastAsia="Times New Roman" w:hAnsi="inherit" w:cs="Times New Roman"/>
+                <w:color w:val="5499DE"/>
+                <w:sz w:val="18"/>
+                <w:szCs w:val="18"/>
+              </w:rPr>
+              <w:t>13</w:t>
+            </w:r>
+          </w:p>
+          <w:p>
+            <w:pPr>
+              <w:shd w:val="clear" w:color="auto" w:fill="C8E1FA"/>
+              <w:spacing w:line="225" w:lineRule="atLeast"/>
+              <w:jc w:val="center"/>
+              <w:textAlignment w:val="baseline"/>
+              <w:rPr>
+                <w:rFonts w:ascii="inherit" w:eastAsia="Times New Roman" w:hAnsi="inherit" w:cs="Times New Roman"/>
+                <w:color w:val="317CC5"/>
+                <w:sz w:val="18"/>
+                <w:szCs w:val="18"/>
+              </w:rPr>
+            </w:pPr>
+            <w:r>
+              <w:rPr>
+                <w:rFonts w:ascii="inherit" w:eastAsia="Times New Roman" w:hAnsi="inherit" w:cs="Times New Roman"/>
+                <w:color w:val="317CC5"/>
+                <w:sz w:val="18"/>
+                <w:szCs w:val="18"/>
+              </w:rPr>
+              <w:t>14</w:t>
+            </w:r>
+          </w:p>
+          <w:p>
+            <w:pPr>
+              <w:spacing w:line="225" w:lineRule="atLeast"/>
+              <w:jc w:val="center"/>
+              <w:textAlignment w:val="baseline"/>
+              <w:rPr>
+                <w:rFonts w:ascii="inherit" w:eastAsia="Times New Roman" w:hAnsi="inherit" w:cs="Times New Roman"/>
+                <w:color w:val="5499DE"/>
+                <w:sz w:val="18"/>
+                <w:szCs w:val="18"/>
+              </w:rPr>
+            </w:pPr>
+            <w:r>
+              <w:rPr>
+                <w:rFonts w:ascii="inherit" w:eastAsia="Times New Roman" w:hAnsi="inherit" w:cs="Times New Roman"/>
+                <w:color w:val="5499DE"/>
+                <w:sz w:val="18"/>
+                <w:szCs w:val="18"/>
+              </w:rPr>
+              <w:t>15</w:t>
+            </w:r>
+          </w:p>
+          <w:p>
+            <w:pPr>
+              <w:shd w:val="clear" w:color="auto" w:fill="C8E1FA"/>
+              <w:spacing w:line="225" w:lineRule="atLeast"/>
+              <w:jc w:val="center"/>
+              <w:textAlignment w:val="baseline"/>
+              <w:rPr>
+                <w:rFonts w:ascii="inherit" w:eastAsia="Times New Roman" w:hAnsi="inherit" w:cs="Times New Roman"/>
+                <w:color w:val="317CC5"/>
+                <w:sz w:val="18"/>
+                <w:szCs w:val="18"/>
+              </w:rPr>
+            </w:pPr>
+            <w:r>
+              <w:rPr>
+                <w:rFonts w:ascii="inherit" w:eastAsia="Times New Roman" w:hAnsi="inherit" w:cs="Times New Roman"/>
+                <w:color w:val="317CC5"/>
+                <w:sz w:val="18"/>
+                <w:szCs w:val="18"/>
+              </w:rPr>
+              <w:t>16</w:t>
+            </w:r>
+          </w:p>
+        </w:tc>
+        <w:tc>
+          <w:tcPr>
+            <w:tcW w:w="10580" w:type="dxa"/>
+            <w:tcBorders>
+              <w:top w:val="nil"/>
+              <w:left w:val="nil"/>
+              <w:bottom w:val="nil"/>
+              <w:right w:val="nil"/>
+            </w:tcBorders>
+            <w:hideMark/>
+          </w:tcPr>
+          <w:p>
+            <w:pPr>
+              <w:spacing w:line="225" w:lineRule="atLeast"/>
+              <w:textAlignment w:val="baseline"/>
+              <w:rPr>
+                <w:rFonts w:ascii="inherit" w:eastAsia="Times New Roman" w:hAnsi="inherit" w:cs="Times New Roman"/>
+                <w:color w:val="000000"/>
+                <w:sz w:val="18"/>
+                <w:szCs w:val="18"/>
+              </w:rPr>
+            </w:pPr>
+            <w:r>
+              <w:rPr>
+                <w:rFonts w:ascii="inherit" w:eastAsia="Times New Roman" w:hAnsi="inherit" w:cs="Times New Roman"/>
+                <w:color w:val="B85C00"/>
+                <w:sz w:val="18"/>
+                <w:szCs w:val="18"/>
+                <w:bdr w:val="none" w:sz="0" w:space="0" w:color="auto" w:frame="1"/>
+              </w:rPr>
+              <w:t># load and evaluate a saved model</w:t>
+            </w:r>
+          </w:p>
+          <w:p>
+            <w:pPr>
+              <w:shd w:val="clear" w:color="auto" w:fill="F7F7F7"/>
+              <w:spacing w:line="225" w:lineRule="atLeast"/>
+              <w:textAlignment w:val="baseline"/>
+              <w:rPr>
+                <w:rFonts w:ascii="inherit" w:eastAsia="Times New Roman" w:hAnsi="inherit" w:cs="Times New Roman"/>
+                <w:color w:val="000000"/>
+                <w:sz w:val="18"/>
+                <w:szCs w:val="18"/>
+              </w:rPr>
+            </w:pPr>
+            <w:r>
+              <w:rPr>
+                <w:rFonts w:ascii="inherit" w:eastAsia="Times New Roman" w:hAnsi="inherit" w:cs="Times New Roman"/>
+                <w:color w:val="004ED0"/>
+                <w:sz w:val="18"/>
+                <w:szCs w:val="18"/>
+                <w:bdr w:val="none" w:sz="0" w:space="0" w:color="auto" w:frame="1"/>
+              </w:rPr>
+              <w:t xml:space="preserve">from </w:t>
+            </w:r>
+            <w:proofErr w:type="spellStart"/>
+            <w:r>
+              <w:rPr>
+                <w:rFonts w:ascii="inherit" w:eastAsia="Times New Roman" w:hAnsi="inherit" w:cs="Times New Roman"/>
+                <w:color w:val="004ED0"/>
+                <w:sz w:val="18"/>
+                <w:szCs w:val="18"/>
+                <w:bdr w:val="none" w:sz="0" w:space="0" w:color="auto" w:frame="1"/>
+              </w:rPr>
+              <w:t>numpy</w:t>
+            </w:r>
+            <w:proofErr w:type="spellEnd"/>
+            <w:r>
+              <w:rPr>
+                <w:rFonts w:ascii="inherit" w:eastAsia="Times New Roman" w:hAnsi="inherit" w:cs="Times New Roman"/>
+                <w:color w:val="004ED0"/>
+                <w:sz w:val="18"/>
+                <w:szCs w:val="18"/>
+                <w:bdr w:val="none" w:sz="0" w:space="0" w:color="auto" w:frame="1"/>
+              </w:rPr>
+              <w:t xml:space="preserve"> import </w:t>
+            </w:r>
+            <w:proofErr w:type="spellStart"/>
+            <w:r>
+              <w:rPr>
+                <w:rFonts w:ascii="inherit" w:eastAsia="Times New Roman" w:hAnsi="inherit" w:cs="Times New Roman"/>
+                <w:color w:val="004ED0"/>
+                <w:sz w:val="18"/>
+                <w:szCs w:val="18"/>
+                <w:bdr w:val="none" w:sz="0" w:space="0" w:color="auto" w:frame="1"/>
+              </w:rPr>
+              <w:t>loadtxt</w:t>
+            </w:r>
+            <w:proofErr w:type="spellEnd"/>
+          </w:p>
+          <w:p>
+            <w:pPr>
+              <w:spacing w:line="225" w:lineRule="atLeast"/>
+              <w:textAlignment w:val="baseline"/>
+              <w:rPr>
+                <w:rFonts w:ascii="inherit" w:eastAsia="Times New Roman" w:hAnsi="inherit" w:cs="Times New Roman"/>
+                <w:color w:val="000000"/>
+                <w:sz w:val="18"/>
+                <w:szCs w:val="18"/>
+              </w:rPr>
+            </w:pPr>
+            <w:r>
+              <w:rPr>
+                <w:rFonts w:ascii="inherit" w:eastAsia="Times New Roman" w:hAnsi="inherit" w:cs="Times New Roman"/>
+                <w:color w:val="004ED0"/>
+                <w:sz w:val="18"/>
+                <w:szCs w:val="18"/>
+                <w:bdr w:val="none" w:sz="0" w:space="0" w:color="auto" w:frame="1"/>
+              </w:rPr>
+              <w:t xml:space="preserve">from </w:t>
+            </w:r>
+            <w:proofErr w:type="spellStart"/>
+            <w:proofErr w:type="gramStart"/>
+            <w:r>
+              <w:rPr>
+                <w:rFonts w:ascii="inherit" w:eastAsia="Times New Roman" w:hAnsi="inherit" w:cs="Times New Roman"/>
+                <w:color w:val="002D7A"/>
+                <w:sz w:val="18"/>
+                <w:szCs w:val="18"/>
+                <w:bdr w:val="none" w:sz="0" w:space="0" w:color="auto" w:frame="1"/>
+              </w:rPr>
+              <w:t>tensorflow</w:t>
+            </w:r>
+            <w:r>
+              <w:rPr>
+                <w:rFonts w:ascii="inherit" w:eastAsia="Times New Roman" w:hAnsi="inherit" w:cs="Times New Roman"/>
+                <w:color w:val="333333"/>
+                <w:sz w:val="18"/>
+                <w:szCs w:val="18"/>
+                <w:bdr w:val="none" w:sz="0" w:space="0" w:color="auto" w:frame="1"/>
+              </w:rPr>
+              <w:t>.</w:t>
+            </w:r>
+            <w:r>
+              <w:rPr>
+                <w:rFonts w:ascii="inherit" w:eastAsia="Times New Roman" w:hAnsi="inherit" w:cs="Times New Roman"/>
+                <w:color w:val="002D7A"/>
+                <w:sz w:val="18"/>
+                <w:szCs w:val="18"/>
+                <w:bdr w:val="none" w:sz="0" w:space="0" w:color="auto" w:frame="1"/>
+              </w:rPr>
+              <w:t>keras</w:t>
+            </w:r>
+            <w:proofErr w:type="gramEnd"/>
+            <w:r>
+              <w:rPr>
+                <w:rFonts w:ascii="inherit" w:eastAsia="Times New Roman" w:hAnsi="inherit" w:cs="Times New Roman"/>
+                <w:color w:val="333333"/>
+                <w:sz w:val="18"/>
+                <w:szCs w:val="18"/>
+                <w:bdr w:val="none" w:sz="0" w:space="0" w:color="auto" w:frame="1"/>
+              </w:rPr>
+              <w:t>.</w:t>
+            </w:r>
+            <w:r>
+              <w:rPr>
+                <w:rFonts w:ascii="inherit" w:eastAsia="Times New Roman" w:hAnsi="inherit" w:cs="Times New Roman"/>
+                <w:color w:val="004ED0"/>
+                <w:sz w:val="18"/>
+                <w:szCs w:val="18"/>
+                <w:bdr w:val="none" w:sz="0" w:space="0" w:color="auto" w:frame="1"/>
+              </w:rPr>
+              <w:t>models</w:t>
+            </w:r>
+            <w:proofErr w:type="spellEnd"/>
+            <w:r>
+              <w:rPr>
+                <w:rFonts w:ascii="inherit" w:eastAsia="Times New Roman" w:hAnsi="inherit" w:cs="Times New Roman"/>
+                <w:color w:val="004ED0"/>
+                <w:sz w:val="18"/>
+                <w:szCs w:val="18"/>
+                <w:bdr w:val="none" w:sz="0" w:space="0" w:color="auto" w:frame="1"/>
+              </w:rPr>
+              <w:t xml:space="preserve"> import </w:t>
+            </w:r>
+            <w:proofErr w:type="spellStart"/>
+            <w:r>
+              <w:rPr>
+                <w:rFonts w:ascii="inherit" w:eastAsia="Times New Roman" w:hAnsi="inherit" w:cs="Times New Roman"/>
+                <w:color w:val="002D7A"/>
+                <w:sz w:val="18"/>
+                <w:szCs w:val="18"/>
+                <w:bdr w:val="none" w:sz="0" w:space="0" w:color="auto" w:frame="1"/>
+              </w:rPr>
+              <w:t>load</w:t>
+            </w:r>
+            <w:r>
+              <w:rPr>
+                <w:rFonts w:ascii="inherit" w:eastAsia="Times New Roman" w:hAnsi="inherit" w:cs="Times New Roman"/>
+                <w:color w:val="333333"/>
+                <w:sz w:val="18"/>
+                <w:szCs w:val="18"/>
+                <w:bdr w:val="none" w:sz="0" w:space="0" w:color="auto" w:frame="1"/>
+              </w:rPr>
+              <w:t>_</w:t>
+            </w:r>
+            <w:r>
+              <w:rPr>
+                <w:rFonts w:ascii="inherit" w:eastAsia="Times New Roman" w:hAnsi="inherit" w:cs="Times New Roman"/>
+                <w:color w:val="000000"/>
+                <w:sz w:val="18"/>
+                <w:szCs w:val="18"/>
+              </w:rPr>
+              <w:t>model</w:t>
+            </w:r>
+            <w:proofErr w:type="spellEnd"/>
+          </w:p>
+          <w:p>
+            <w:pPr>
+              <w:shd w:val="clear" w:color="auto" w:fill="F7F7F7"/>
+              <w:spacing w:line="225" w:lineRule="atLeast"/>
+              <w:textAlignment w:val="baseline"/>
+              <w:rPr>
+                <w:rFonts w:ascii="inherit" w:eastAsia="Times New Roman" w:hAnsi="inherit" w:cs="Times New Roman"/>
+                <w:color w:val="000000"/>
+                <w:sz w:val="18"/>
+                <w:szCs w:val="18"/>
+              </w:rPr>
+            </w:pPr>
+            <w:r>
+              <w:rPr>
+                <w:rFonts w:ascii="inherit" w:eastAsia="Times New Roman" w:hAnsi="inherit" w:cs="Times New Roman"/>
+                <w:color w:val="000000"/>
+                <w:sz w:val="18"/>
+                <w:szCs w:val="18"/>
+              </w:rPr>
+              <w:t> </w:t>
+            </w:r>
+          </w:p>
+          <w:p>
+            <w:pPr>
+              <w:spacing w:line="225" w:lineRule="atLeast"/>
+              <w:textAlignment w:val="baseline"/>
+              <w:rPr>
+                <w:rFonts w:ascii="inherit" w:eastAsia="Times New Roman" w:hAnsi="inherit" w:cs="Times New Roman"/>
+                <w:color w:val="000000"/>
+                <w:sz w:val="18"/>
+                <w:szCs w:val="18"/>
+              </w:rPr>
+            </w:pPr>
+            <w:r>
+              <w:rPr>
+                <w:rFonts w:ascii="inherit" w:eastAsia="Times New Roman" w:hAnsi="inherit" w:cs="Times New Roman"/>
+                <w:color w:val="B85C00"/>
+                <w:sz w:val="18"/>
+                <w:szCs w:val="18"/>
+                <w:bdr w:val="none" w:sz="0" w:space="0" w:color="auto" w:frame="1"/>
+              </w:rPr>
+              <w:t># load model</w:t>
+            </w:r>
+          </w:p>
+          <w:p>
+            <w:pPr>
+              <w:shd w:val="clear" w:color="auto" w:fill="F7F7F7"/>
+              <w:spacing w:line="225" w:lineRule="atLeast"/>
+              <w:textAlignment w:val="baseline"/>
+              <w:rPr>
+                <w:rFonts w:ascii="inherit" w:eastAsia="Times New Roman" w:hAnsi="inherit" w:cs="Times New Roman"/>
+                <w:color w:val="000000"/>
+                <w:sz w:val="18"/>
+                <w:szCs w:val="18"/>
+              </w:rPr>
+            </w:pPr>
+            <w:r>
+              <w:rPr>
+                <w:rFonts w:ascii="inherit" w:eastAsia="Times New Roman" w:hAnsi="inherit" w:cs="Times New Roman"/>
+                <w:color w:val="002D7A"/>
+                <w:sz w:val="18"/>
+                <w:szCs w:val="18"/>
+                <w:bdr w:val="none" w:sz="0" w:space="0" w:color="auto" w:frame="1"/>
+              </w:rPr>
+              <w:t>model</w:t>
+            </w:r>
+            <w:r>
+              <w:rPr>
+                <w:rFonts w:ascii="inherit" w:eastAsia="Times New Roman" w:hAnsi="inherit" w:cs="Times New Roman"/>
+                <w:color w:val="006FE0"/>
+                <w:sz w:val="18"/>
+                <w:szCs w:val="18"/>
+                <w:bdr w:val="none" w:sz="0" w:space="0" w:color="auto" w:frame="1"/>
+              </w:rPr>
+              <w:t xml:space="preserve"> = </w:t>
+            </w:r>
+            <w:proofErr w:type="spellStart"/>
+            <w:r>
+              <w:rPr>
+                <w:rFonts w:ascii="inherit" w:eastAsia="Times New Roman" w:hAnsi="inherit" w:cs="Times New Roman"/>
+                <w:color w:val="004ED0"/>
+                <w:sz w:val="18"/>
+                <w:szCs w:val="18"/>
+                <w:bdr w:val="none" w:sz="0" w:space="0" w:color="auto" w:frame="1"/>
+              </w:rPr>
+              <w:t>load_model</w:t>
+            </w:r>
+            <w:proofErr w:type="spellEnd"/>
+            <w:r>
+              <w:rPr>
+                <w:rFonts w:ascii="inherit" w:eastAsia="Times New Roman" w:hAnsi="inherit" w:cs="Times New Roman"/>
+                <w:color w:val="333333"/>
+                <w:sz w:val="18"/>
+                <w:szCs w:val="18"/>
+                <w:bdr w:val="none" w:sz="0" w:space="0" w:color="auto" w:frame="1"/>
+              </w:rPr>
+              <w:t>(</w:t>
+            </w:r>
+            <w:r>
+              <w:rPr>
+                <w:rFonts w:ascii="inherit" w:eastAsia="Times New Roman" w:hAnsi="inherit" w:cs="Times New Roman"/>
+                <w:color w:val="008000"/>
+                <w:sz w:val="18"/>
+                <w:szCs w:val="18"/>
+                <w:bdr w:val="none" w:sz="0" w:space="0" w:color="auto" w:frame="1"/>
+              </w:rPr>
+              <w:t>'model.h5'</w:t>
+            </w:r>
+            <w:r>
+              <w:rPr>
+                <w:rFonts w:ascii="inherit" w:eastAsia="Times New Roman" w:hAnsi="inherit" w:cs="Times New Roman"/>
+                <w:color w:val="333333"/>
+                <w:sz w:val="18"/>
+                <w:szCs w:val="18"/>
+                <w:bdr w:val="none" w:sz="0" w:space="0" w:color="auto" w:frame="1"/>
+              </w:rPr>
+              <w:t>)</w:t>
+            </w:r>
+          </w:p>
+          <w:p>
+            <w:pPr>
+              <w:spacing w:line="225" w:lineRule="atLeast"/>
+              <w:textAlignment w:val="baseline"/>
+              <w:rPr>
+                <w:rFonts w:ascii="inherit" w:eastAsia="Times New Roman" w:hAnsi="inherit" w:cs="Times New Roman"/>
+                <w:color w:val="000000"/>
+                <w:sz w:val="18"/>
+                <w:szCs w:val="18"/>
+              </w:rPr>
+            </w:pPr>
+            <w:r>
+              <w:rPr>
+                <w:rFonts w:ascii="inherit" w:eastAsia="Times New Roman" w:hAnsi="inherit" w:cs="Times New Roman"/>
+                <w:color w:val="B85C00"/>
+                <w:sz w:val="18"/>
+                <w:szCs w:val="18"/>
+                <w:bdr w:val="none" w:sz="0" w:space="0" w:color="auto" w:frame="1"/>
+              </w:rPr>
+              <w:t xml:space="preserve"># </w:t>
+            </w:r>
+            <w:proofErr w:type="gramStart"/>
+            <w:r>
+              <w:rPr>
+                <w:rFonts w:ascii="inherit" w:eastAsia="Times New Roman" w:hAnsi="inherit" w:cs="Times New Roman"/>
+                <w:color w:val="B85C00"/>
+                <w:sz w:val="18"/>
+                <w:szCs w:val="18"/>
+                <w:bdr w:val="none" w:sz="0" w:space="0" w:color="auto" w:frame="1"/>
+              </w:rPr>
+              <w:t>summarize</w:t>
+            </w:r>
+            <w:proofErr w:type="gramEnd"/>
+            <w:r>
+              <w:rPr>
+                <w:rFonts w:ascii="inherit" w:eastAsia="Times New Roman" w:hAnsi="inherit" w:cs="Times New Roman"/>
+                <w:color w:val="B85C00"/>
+                <w:sz w:val="18"/>
+                <w:szCs w:val="18"/>
+                <w:bdr w:val="none" w:sz="0" w:space="0" w:color="auto" w:frame="1"/>
+              </w:rPr>
+              <w:t xml:space="preserve"> model.</w:t>
+            </w:r>
+          </w:p>
+          <w:p>
+            <w:pPr>
+              <w:shd w:val="clear" w:color="auto" w:fill="F7F7F7"/>
+              <w:spacing w:line="225" w:lineRule="atLeast"/>
+              <w:textAlignment w:val="baseline"/>
+              <w:rPr>
+                <w:rFonts w:ascii="inherit" w:eastAsia="Times New Roman" w:hAnsi="inherit" w:cs="Times New Roman"/>
+                <w:color w:val="000000"/>
+                <w:sz w:val="18"/>
+                <w:szCs w:val="18"/>
+              </w:rPr>
+            </w:pPr>
+            <w:proofErr w:type="spellStart"/>
+            <w:proofErr w:type="gramStart"/>
+            <w:r>
+              <w:rPr>
+                <w:rFonts w:ascii="inherit" w:eastAsia="Times New Roman" w:hAnsi="inherit" w:cs="Times New Roman"/>
+                <w:color w:val="002D7A"/>
+                <w:sz w:val="18"/>
+                <w:szCs w:val="18"/>
+                <w:bdr w:val="none" w:sz="0" w:space="0" w:color="auto" w:frame="1"/>
+              </w:rPr>
+              <w:t>model</w:t>
+            </w:r>
+            <w:r>
+              <w:rPr>
+                <w:rFonts w:ascii="inherit" w:eastAsia="Times New Roman" w:hAnsi="inherit" w:cs="Times New Roman"/>
+                <w:color w:val="333333"/>
+                <w:sz w:val="18"/>
+                <w:szCs w:val="18"/>
+                <w:bdr w:val="none" w:sz="0" w:space="0" w:color="auto" w:frame="1"/>
+              </w:rPr>
+              <w:t>.</w:t>
+            </w:r>
+            <w:r>
+              <w:rPr>
+                <w:rFonts w:ascii="inherit" w:eastAsia="Times New Roman" w:hAnsi="inherit" w:cs="Times New Roman"/>
+                <w:color w:val="004ED0"/>
+                <w:sz w:val="18"/>
+                <w:szCs w:val="18"/>
+                <w:bdr w:val="none" w:sz="0" w:space="0" w:color="auto" w:frame="1"/>
+              </w:rPr>
+              <w:t>summary</w:t>
+            </w:r>
+            <w:proofErr w:type="spellEnd"/>
+            <w:proofErr w:type="gramEnd"/>
+            <w:r>
+              <w:rPr>
+                <w:rFonts w:ascii="inherit" w:eastAsia="Times New Roman" w:hAnsi="inherit" w:cs="Times New Roman"/>
+                <w:color w:val="333333"/>
+                <w:sz w:val="18"/>
+                <w:szCs w:val="18"/>
+                <w:bdr w:val="none" w:sz="0" w:space="0" w:color="auto" w:frame="1"/>
+              </w:rPr>
+              <w:t>()</w:t>
+            </w:r>
+          </w:p>
+          <w:p>
+            <w:pPr>
+              <w:spacing w:line="225" w:lineRule="atLeast"/>
+              <w:textAlignment w:val="baseline"/>
+              <w:rPr>
+                <w:rFonts w:ascii="inherit" w:eastAsia="Times New Roman" w:hAnsi="inherit" w:cs="Times New Roman"/>
+                <w:color w:val="000000"/>
+                <w:sz w:val="18"/>
+                <w:szCs w:val="18"/>
+              </w:rPr>
+            </w:pPr>
+            <w:r>
+              <w:rPr>
+                <w:rFonts w:ascii="inherit" w:eastAsia="Times New Roman" w:hAnsi="inherit" w:cs="Times New Roman"/>
+                <w:color w:val="B85C00"/>
+                <w:sz w:val="18"/>
+                <w:szCs w:val="18"/>
+                <w:bdr w:val="none" w:sz="0" w:space="0" w:color="auto" w:frame="1"/>
+              </w:rPr>
+              <w:t># load dataset</w:t>
+            </w:r>
+          </w:p>
+          <w:p>
+            <w:pPr>
+              <w:shd w:val="clear" w:color="auto" w:fill="F7F7F7"/>
+              <w:spacing w:line="225" w:lineRule="atLeast"/>
+              <w:textAlignment w:val="baseline"/>
+              <w:rPr>
+                <w:rFonts w:ascii="inherit" w:eastAsia="Times New Roman" w:hAnsi="inherit" w:cs="Times New Roman"/>
+                <w:color w:val="000000"/>
+                <w:sz w:val="18"/>
+                <w:szCs w:val="18"/>
+              </w:rPr>
+            </w:pPr>
+            <w:r>
+              <w:rPr>
+                <w:rFonts w:ascii="inherit" w:eastAsia="Times New Roman" w:hAnsi="inherit" w:cs="Times New Roman"/>
+                <w:color w:val="002D7A"/>
+                <w:sz w:val="18"/>
+                <w:szCs w:val="18"/>
+                <w:bdr w:val="none" w:sz="0" w:space="0" w:color="auto" w:frame="1"/>
+              </w:rPr>
+              <w:t>dataset</w:t>
+            </w:r>
+            <w:r>
+              <w:rPr>
+                <w:rFonts w:ascii="inherit" w:eastAsia="Times New Roman" w:hAnsi="inherit" w:cs="Times New Roman"/>
+                <w:color w:val="006FE0"/>
+                <w:sz w:val="18"/>
+                <w:szCs w:val="18"/>
+                <w:bdr w:val="none" w:sz="0" w:space="0" w:color="auto" w:frame="1"/>
+              </w:rPr>
+              <w:t xml:space="preserve"> = </w:t>
+            </w:r>
+            <w:proofErr w:type="spellStart"/>
+            <w:proofErr w:type="gramStart"/>
+            <w:r>
+              <w:rPr>
+                <w:rFonts w:ascii="inherit" w:eastAsia="Times New Roman" w:hAnsi="inherit" w:cs="Times New Roman"/>
+                <w:color w:val="004ED0"/>
+                <w:sz w:val="18"/>
+                <w:szCs w:val="18"/>
+                <w:bdr w:val="none" w:sz="0" w:space="0" w:color="auto" w:frame="1"/>
+              </w:rPr>
+              <w:t>loadtxt</w:t>
+            </w:r>
+            <w:proofErr w:type="spellEnd"/>
+            <w:r>
+              <w:rPr>
+                <w:rFonts w:ascii="inherit" w:eastAsia="Times New Roman" w:hAnsi="inherit" w:cs="Times New Roman"/>
+                <w:color w:val="333333"/>
+                <w:sz w:val="18"/>
+                <w:szCs w:val="18"/>
+                <w:bdr w:val="none" w:sz="0" w:space="0" w:color="auto" w:frame="1"/>
+              </w:rPr>
+              <w:t>(</w:t>
+            </w:r>
+            <w:proofErr w:type="gramEnd"/>
+            <w:r>
+              <w:rPr>
+                <w:rFonts w:ascii="inherit" w:eastAsia="Times New Roman" w:hAnsi="inherit" w:cs="Times New Roman"/>
+                <w:color w:val="008000"/>
+                <w:sz w:val="18"/>
+                <w:szCs w:val="18"/>
+                <w:bdr w:val="none" w:sz="0" w:space="0" w:color="auto" w:frame="1"/>
+              </w:rPr>
+              <w:t>"pima-indians-diabetes.csv"</w:t>
+            </w:r>
+            <w:r>
+              <w:rPr>
+                <w:rFonts w:ascii="inherit" w:eastAsia="Times New Roman" w:hAnsi="inherit" w:cs="Times New Roman"/>
+                <w:color w:val="333333"/>
+                <w:sz w:val="18"/>
+                <w:szCs w:val="18"/>
+                <w:bdr w:val="none" w:sz="0" w:space="0" w:color="auto" w:frame="1"/>
+              </w:rPr>
+              <w:t>,</w:t>
+            </w:r>
+            <w:r>
+              <w:rPr>
+                <w:rFonts w:ascii="inherit" w:eastAsia="Times New Roman" w:hAnsi="inherit" w:cs="Times New Roman"/>
+                <w:color w:val="006FE0"/>
+                <w:sz w:val="18"/>
+                <w:szCs w:val="18"/>
+                <w:bdr w:val="none" w:sz="0" w:space="0" w:color="auto" w:frame="1"/>
+              </w:rPr>
+              <w:t xml:space="preserve"> </w:t>
+            </w:r>
+            <w:r>
+              <w:rPr>
+                <w:rFonts w:ascii="inherit" w:eastAsia="Times New Roman" w:hAnsi="inherit" w:cs="Times New Roman"/>
+                <w:color w:val="002D7A"/>
+                <w:sz w:val="18"/>
+                <w:szCs w:val="18"/>
+                <w:bdr w:val="none" w:sz="0" w:space="0" w:color="auto" w:frame="1"/>
+              </w:rPr>
+              <w:t>delimiter</w:t>
+            </w:r>
+            <w:r>
+              <w:rPr>
+                <w:rFonts w:ascii="inherit" w:eastAsia="Times New Roman" w:hAnsi="inherit" w:cs="Times New Roman"/>
+                <w:color w:val="006FE0"/>
+                <w:sz w:val="18"/>
+                <w:szCs w:val="18"/>
+                <w:bdr w:val="none" w:sz="0" w:space="0" w:color="auto" w:frame="1"/>
+              </w:rPr>
+              <w:t>=</w:t>
+            </w:r>
+            <w:r>
+              <w:rPr>
+                <w:rFonts w:ascii="inherit" w:eastAsia="Times New Roman" w:hAnsi="inherit" w:cs="Times New Roman"/>
+                <w:color w:val="008000"/>
+                <w:sz w:val="18"/>
+                <w:szCs w:val="18"/>
+                <w:bdr w:val="none" w:sz="0" w:space="0" w:color="auto" w:frame="1"/>
+              </w:rPr>
+              <w:t>","</w:t>
+            </w:r>
+            <w:r>
+              <w:rPr>
+                <w:rFonts w:ascii="inherit" w:eastAsia="Times New Roman" w:hAnsi="inherit" w:cs="Times New Roman"/>
+                <w:color w:val="333333"/>
+                <w:sz w:val="18"/>
+                <w:szCs w:val="18"/>
+                <w:bdr w:val="none" w:sz="0" w:space="0" w:color="auto" w:frame="1"/>
+              </w:rPr>
+              <w:t>)</w:t>
+            </w:r>
+          </w:p>
+          <w:p>
+            <w:pPr>
+              <w:spacing w:line="225" w:lineRule="atLeast"/>
+              <w:textAlignment w:val="baseline"/>
+              <w:rPr>
+                <w:rFonts w:ascii="inherit" w:eastAsia="Times New Roman" w:hAnsi="inherit" w:cs="Times New Roman"/>
+                <w:color w:val="000000"/>
+                <w:sz w:val="18"/>
+                <w:szCs w:val="18"/>
+              </w:rPr>
+            </w:pPr>
+            <w:r>
+              <w:rPr>
+                <w:rFonts w:ascii="inherit" w:eastAsia="Times New Roman" w:hAnsi="inherit" w:cs="Times New Roman"/>
+                <w:color w:val="B85C00"/>
+                <w:sz w:val="18"/>
+                <w:szCs w:val="18"/>
+                <w:bdr w:val="none" w:sz="0" w:space="0" w:color="auto" w:frame="1"/>
+              </w:rPr>
+              <w:t xml:space="preserve"># </w:t>
+            </w:r>
+            <w:proofErr w:type="gramStart"/>
+            <w:r>
+              <w:rPr>
+                <w:rFonts w:ascii="inherit" w:eastAsia="Times New Roman" w:hAnsi="inherit" w:cs="Times New Roman"/>
+                <w:color w:val="B85C00"/>
+                <w:sz w:val="18"/>
+                <w:szCs w:val="18"/>
+                <w:bdr w:val="none" w:sz="0" w:space="0" w:color="auto" w:frame="1"/>
+              </w:rPr>
+              <w:t>split</w:t>
+            </w:r>
+            <w:proofErr w:type="gramEnd"/>
+            <w:r>
+              <w:rPr>
+                <w:rFonts w:ascii="inherit" w:eastAsia="Times New Roman" w:hAnsi="inherit" w:cs="Times New Roman"/>
+                <w:color w:val="B85C00"/>
+                <w:sz w:val="18"/>
+                <w:szCs w:val="18"/>
+                <w:bdr w:val="none" w:sz="0" w:space="0" w:color="auto" w:frame="1"/>
+              </w:rPr>
+              <w:t xml:space="preserve"> into input (X) and output (Y) variables</w:t>
+            </w:r>
+          </w:p>
+          <w:p>
+            <w:pPr>
+              <w:shd w:val="clear" w:color="auto" w:fill="F7F7F7"/>
+              <w:spacing w:line="225" w:lineRule="atLeast"/>
+              <w:textAlignment w:val="baseline"/>
+              <w:rPr>
+                <w:rFonts w:ascii="inherit" w:eastAsia="Times New Roman" w:hAnsi="inherit" w:cs="Times New Roman"/>
+                <w:color w:val="000000"/>
+                <w:sz w:val="18"/>
+                <w:szCs w:val="18"/>
+              </w:rPr>
+            </w:pPr>
+            <w:r>
+              <w:rPr>
+                <w:rFonts w:ascii="inherit" w:eastAsia="Times New Roman" w:hAnsi="inherit" w:cs="Times New Roman"/>
+                <w:color w:val="002D7A"/>
+                <w:sz w:val="18"/>
+                <w:szCs w:val="18"/>
+                <w:bdr w:val="none" w:sz="0" w:space="0" w:color="auto" w:frame="1"/>
+              </w:rPr>
+              <w:t>X</w:t>
+            </w:r>
+            <w:r>
+              <w:rPr>
+                <w:rFonts w:ascii="inherit" w:eastAsia="Times New Roman" w:hAnsi="inherit" w:cs="Times New Roman"/>
+                <w:color w:val="006FE0"/>
+                <w:sz w:val="18"/>
+                <w:szCs w:val="18"/>
+                <w:bdr w:val="none" w:sz="0" w:space="0" w:color="auto" w:frame="1"/>
+              </w:rPr>
+              <w:t xml:space="preserve"> = </w:t>
+            </w:r>
+            <w:r>
+              <w:rPr>
+                <w:rFonts w:ascii="inherit" w:eastAsia="Times New Roman" w:hAnsi="inherit" w:cs="Times New Roman"/>
+                <w:color w:val="002D7A"/>
+                <w:sz w:val="18"/>
+                <w:szCs w:val="18"/>
+                <w:bdr w:val="none" w:sz="0" w:space="0" w:color="auto" w:frame="1"/>
+              </w:rPr>
+              <w:t>dataset</w:t>
+            </w:r>
+            <w:proofErr w:type="gramStart"/>
+            <w:r>
+              <w:rPr>
+                <w:rFonts w:ascii="inherit" w:eastAsia="Times New Roman" w:hAnsi="inherit" w:cs="Times New Roman"/>
+                <w:color w:val="333333"/>
+                <w:sz w:val="18"/>
+                <w:szCs w:val="18"/>
+                <w:bdr w:val="none" w:sz="0" w:space="0" w:color="auto" w:frame="1"/>
+              </w:rPr>
+              <w:t>[</w:t>
+            </w:r>
+            <w:r>
+              <w:rPr>
+                <w:rFonts w:ascii="inherit" w:eastAsia="Times New Roman" w:hAnsi="inherit" w:cs="Times New Roman"/>
+                <w:color w:val="006FE0"/>
+                <w:sz w:val="18"/>
+                <w:szCs w:val="18"/>
+                <w:bdr w:val="none" w:sz="0" w:space="0" w:color="auto" w:frame="1"/>
+              </w:rPr>
+              <w:t>:</w:t>
+            </w:r>
+            <w:r>
+              <w:rPr>
+                <w:rFonts w:ascii="inherit" w:eastAsia="Times New Roman" w:hAnsi="inherit" w:cs="Times New Roman"/>
+                <w:color w:val="333333"/>
+                <w:sz w:val="18"/>
+                <w:szCs w:val="18"/>
+                <w:bdr w:val="none" w:sz="0" w:space="0" w:color="auto" w:frame="1"/>
+              </w:rPr>
+              <w:t>,</w:t>
+            </w:r>
+            <w:proofErr w:type="gramEnd"/>
+            <w:r>
+              <w:rPr>
+                <w:rFonts w:ascii="inherit" w:eastAsia="Times New Roman" w:hAnsi="inherit" w:cs="Times New Roman"/>
+                <w:color w:val="CE0000"/>
+                <w:sz w:val="18"/>
+                <w:szCs w:val="18"/>
+                <w:bdr w:val="none" w:sz="0" w:space="0" w:color="auto" w:frame="1"/>
+              </w:rPr>
+              <w:t>0</w:t>
+            </w:r>
+            <w:r>
+              <w:rPr>
+                <w:rFonts w:ascii="inherit" w:eastAsia="Times New Roman" w:hAnsi="inherit" w:cs="Times New Roman"/>
+                <w:color w:val="006FE0"/>
+                <w:sz w:val="18"/>
+                <w:szCs w:val="18"/>
+                <w:bdr w:val="none" w:sz="0" w:space="0" w:color="auto" w:frame="1"/>
+              </w:rPr>
+              <w:t>:</w:t>
+            </w:r>
+            <w:r>
+              <w:rPr>
+                <w:rFonts w:ascii="inherit" w:eastAsia="Times New Roman" w:hAnsi="inherit" w:cs="Times New Roman"/>
+                <w:color w:val="CE0000"/>
+                <w:sz w:val="18"/>
+                <w:szCs w:val="18"/>
+                <w:bdr w:val="none" w:sz="0" w:space="0" w:color="auto" w:frame="1"/>
+              </w:rPr>
+              <w:t>8</w:t>
+            </w:r>
+            <w:r>
+              <w:rPr>
+                <w:rFonts w:ascii="inherit" w:eastAsia="Times New Roman" w:hAnsi="inherit" w:cs="Times New Roman"/>
+                <w:color w:val="333333"/>
+                <w:sz w:val="18"/>
+                <w:szCs w:val="18"/>
+                <w:bdr w:val="none" w:sz="0" w:space="0" w:color="auto" w:frame="1"/>
+              </w:rPr>
+              <w:t>]</w:t>
+            </w:r>
+          </w:p>
+          <w:p>
+            <w:pPr>
+              <w:spacing w:line="225" w:lineRule="atLeast"/>
+              <w:textAlignment w:val="baseline"/>
+              <w:rPr>
+                <w:rFonts w:ascii="inherit" w:eastAsia="Times New Roman" w:hAnsi="inherit" w:cs="Times New Roman"/>
+                <w:color w:val="000000"/>
+                <w:sz w:val="18"/>
+                <w:szCs w:val="18"/>
+              </w:rPr>
+            </w:pPr>
+            <w:r>
+              <w:rPr>
+                <w:rFonts w:ascii="inherit" w:eastAsia="Times New Roman" w:hAnsi="inherit" w:cs="Times New Roman"/>
+                <w:color w:val="002D7A"/>
+                <w:sz w:val="18"/>
+                <w:szCs w:val="18"/>
+                <w:bdr w:val="none" w:sz="0" w:space="0" w:color="auto" w:frame="1"/>
+              </w:rPr>
+              <w:t>Y</w:t>
+            </w:r>
+            <w:r>
+              <w:rPr>
+                <w:rFonts w:ascii="inherit" w:eastAsia="Times New Roman" w:hAnsi="inherit" w:cs="Times New Roman"/>
+                <w:color w:val="006FE0"/>
+                <w:sz w:val="18"/>
+                <w:szCs w:val="18"/>
+                <w:bdr w:val="none" w:sz="0" w:space="0" w:color="auto" w:frame="1"/>
+              </w:rPr>
+              <w:t xml:space="preserve"> = </w:t>
+            </w:r>
+            <w:r>
+              <w:rPr>
+                <w:rFonts w:ascii="inherit" w:eastAsia="Times New Roman" w:hAnsi="inherit" w:cs="Times New Roman"/>
+                <w:color w:val="002D7A"/>
+                <w:sz w:val="18"/>
+                <w:szCs w:val="18"/>
+                <w:bdr w:val="none" w:sz="0" w:space="0" w:color="auto" w:frame="1"/>
+              </w:rPr>
+              <w:t>dataset</w:t>
+            </w:r>
+            <w:proofErr w:type="gramStart"/>
+            <w:r>
+              <w:rPr>
+                <w:rFonts w:ascii="inherit" w:eastAsia="Times New Roman" w:hAnsi="inherit" w:cs="Times New Roman"/>
+                <w:color w:val="333333"/>
+                <w:sz w:val="18"/>
+                <w:szCs w:val="18"/>
+                <w:bdr w:val="none" w:sz="0" w:space="0" w:color="auto" w:frame="1"/>
+              </w:rPr>
+              <w:t>[</w:t>
+            </w:r>
+            <w:r>
+              <w:rPr>
+                <w:rFonts w:ascii="inherit" w:eastAsia="Times New Roman" w:hAnsi="inherit" w:cs="Times New Roman"/>
+                <w:color w:val="006FE0"/>
+                <w:sz w:val="18"/>
+                <w:szCs w:val="18"/>
+                <w:bdr w:val="none" w:sz="0" w:space="0" w:color="auto" w:frame="1"/>
+              </w:rPr>
+              <w:t>:</w:t>
+            </w:r>
+            <w:r>
+              <w:rPr>
+                <w:rFonts w:ascii="inherit" w:eastAsia="Times New Roman" w:hAnsi="inherit" w:cs="Times New Roman"/>
+                <w:color w:val="333333"/>
+                <w:sz w:val="18"/>
+                <w:szCs w:val="18"/>
+                <w:bdr w:val="none" w:sz="0" w:space="0" w:color="auto" w:frame="1"/>
+              </w:rPr>
+              <w:t>,</w:t>
+            </w:r>
+            <w:proofErr w:type="gramEnd"/>
+            <w:r>
+              <w:rPr>
+                <w:rFonts w:ascii="inherit" w:eastAsia="Times New Roman" w:hAnsi="inherit" w:cs="Times New Roman"/>
+                <w:color w:val="CE0000"/>
+                <w:sz w:val="18"/>
+                <w:szCs w:val="18"/>
+                <w:bdr w:val="none" w:sz="0" w:space="0" w:color="auto" w:frame="1"/>
+              </w:rPr>
+              <w:t>8</w:t>
+            </w:r>
+            <w:r>
+              <w:rPr>
+                <w:rFonts w:ascii="inherit" w:eastAsia="Times New Roman" w:hAnsi="inherit" w:cs="Times New Roman"/>
+                <w:color w:val="333333"/>
+                <w:sz w:val="18"/>
+                <w:szCs w:val="18"/>
+                <w:bdr w:val="none" w:sz="0" w:space="0" w:color="auto" w:frame="1"/>
+              </w:rPr>
+              <w:t>]</w:t>
+            </w:r>
+          </w:p>
+          <w:p>
+            <w:pPr>
+              <w:shd w:val="clear" w:color="auto" w:fill="F7F7F7"/>
+              <w:spacing w:line="225" w:lineRule="atLeast"/>
+              <w:textAlignment w:val="baseline"/>
+              <w:rPr>
+                <w:rFonts w:ascii="inherit" w:eastAsia="Times New Roman" w:hAnsi="inherit" w:cs="Times New Roman"/>
+                <w:color w:val="000000"/>
+                <w:sz w:val="18"/>
+                <w:szCs w:val="18"/>
+              </w:rPr>
+            </w:pPr>
+            <w:r>
+              <w:rPr>
+                <w:rFonts w:ascii="inherit" w:eastAsia="Times New Roman" w:hAnsi="inherit" w:cs="Times New Roman"/>
+                <w:color w:val="B85C00"/>
+                <w:sz w:val="18"/>
+                <w:szCs w:val="18"/>
+                <w:bdr w:val="none" w:sz="0" w:space="0" w:color="auto" w:frame="1"/>
+              </w:rPr>
+              <w:t xml:space="preserve"># </w:t>
+            </w:r>
+            <w:proofErr w:type="gramStart"/>
+            <w:r>
+              <w:rPr>
+                <w:rFonts w:ascii="inherit" w:eastAsia="Times New Roman" w:hAnsi="inherit" w:cs="Times New Roman"/>
+                <w:color w:val="B85C00"/>
+                <w:sz w:val="18"/>
+                <w:szCs w:val="18"/>
+                <w:bdr w:val="none" w:sz="0" w:space="0" w:color="auto" w:frame="1"/>
+              </w:rPr>
+              <w:t>evaluate</w:t>
+            </w:r>
+            <w:proofErr w:type="gramEnd"/>
+            <w:r>
+              <w:rPr>
+                <w:rFonts w:ascii="inherit" w:eastAsia="Times New Roman" w:hAnsi="inherit" w:cs="Times New Roman"/>
+                <w:color w:val="B85C00"/>
+                <w:sz w:val="18"/>
+                <w:szCs w:val="18"/>
+                <w:bdr w:val="none" w:sz="0" w:space="0" w:color="auto" w:frame="1"/>
+              </w:rPr>
+              <w:t xml:space="preserve"> the model</w:t>
+            </w:r>
+          </w:p>
+          <w:p>
+            <w:pPr>
+              <w:spacing w:line="225" w:lineRule="atLeast"/>
+              <w:textAlignment w:val="baseline"/>
+              <w:rPr>
+                <w:rFonts w:ascii="inherit" w:eastAsia="Times New Roman" w:hAnsi="inherit" w:cs="Times New Roman"/>
+                <w:color w:val="000000"/>
+                <w:sz w:val="18"/>
+                <w:szCs w:val="18"/>
+              </w:rPr>
+            </w:pPr>
+            <w:r>
+              <w:rPr>
+                <w:rFonts w:ascii="inherit" w:eastAsia="Times New Roman" w:hAnsi="inherit" w:cs="Times New Roman"/>
+                <w:color w:val="002D7A"/>
+                <w:sz w:val="18"/>
+                <w:szCs w:val="18"/>
+                <w:bdr w:val="none" w:sz="0" w:space="0" w:color="auto" w:frame="1"/>
+              </w:rPr>
+              <w:t>score</w:t>
+            </w:r>
+            <w:r>
+              <w:rPr>
+                <w:rFonts w:ascii="inherit" w:eastAsia="Times New Roman" w:hAnsi="inherit" w:cs="Times New Roman"/>
+                <w:color w:val="006FE0"/>
+                <w:sz w:val="18"/>
+                <w:szCs w:val="18"/>
+                <w:bdr w:val="none" w:sz="0" w:space="0" w:color="auto" w:frame="1"/>
+              </w:rPr>
+              <w:t xml:space="preserve"> = </w:t>
+            </w:r>
+            <w:proofErr w:type="spellStart"/>
+            <w:proofErr w:type="gramStart"/>
+            <w:r>
+              <w:rPr>
+                <w:rFonts w:ascii="inherit" w:eastAsia="Times New Roman" w:hAnsi="inherit" w:cs="Times New Roman"/>
+                <w:color w:val="002D7A"/>
+                <w:sz w:val="18"/>
+                <w:szCs w:val="18"/>
+                <w:bdr w:val="none" w:sz="0" w:space="0" w:color="auto" w:frame="1"/>
+              </w:rPr>
+              <w:t>model</w:t>
+            </w:r>
+            <w:r>
+              <w:rPr>
+                <w:rFonts w:ascii="inherit" w:eastAsia="Times New Roman" w:hAnsi="inherit" w:cs="Times New Roman"/>
+                <w:color w:val="333333"/>
+                <w:sz w:val="18"/>
+                <w:szCs w:val="18"/>
+                <w:bdr w:val="none" w:sz="0" w:space="0" w:color="auto" w:frame="1"/>
+              </w:rPr>
+              <w:t>.</w:t>
+            </w:r>
+            <w:r>
+              <w:rPr>
+                <w:rFonts w:ascii="inherit" w:eastAsia="Times New Roman" w:hAnsi="inherit" w:cs="Times New Roman"/>
+                <w:color w:val="004ED0"/>
+                <w:sz w:val="18"/>
+                <w:szCs w:val="18"/>
+                <w:bdr w:val="none" w:sz="0" w:space="0" w:color="auto" w:frame="1"/>
+              </w:rPr>
+              <w:t>evaluate</w:t>
+            </w:r>
+            <w:proofErr w:type="spellEnd"/>
+            <w:proofErr w:type="gramEnd"/>
+            <w:r>
+              <w:rPr>
+                <w:rFonts w:ascii="inherit" w:eastAsia="Times New Roman" w:hAnsi="inherit" w:cs="Times New Roman"/>
+                <w:color w:val="333333"/>
+                <w:sz w:val="18"/>
+                <w:szCs w:val="18"/>
+                <w:bdr w:val="none" w:sz="0" w:space="0" w:color="auto" w:frame="1"/>
+              </w:rPr>
+              <w:t>(</w:t>
+            </w:r>
+            <w:r>
+              <w:rPr>
+                <w:rFonts w:ascii="inherit" w:eastAsia="Times New Roman" w:hAnsi="inherit" w:cs="Times New Roman"/>
+                <w:color w:val="002D7A"/>
+                <w:sz w:val="18"/>
+                <w:szCs w:val="18"/>
+                <w:bdr w:val="none" w:sz="0" w:space="0" w:color="auto" w:frame="1"/>
+              </w:rPr>
+              <w:t>X</w:t>
+            </w:r>
+            <w:r>
+              <w:rPr>
+                <w:rFonts w:ascii="inherit" w:eastAsia="Times New Roman" w:hAnsi="inherit" w:cs="Times New Roman"/>
+                <w:color w:val="333333"/>
+                <w:sz w:val="18"/>
+                <w:szCs w:val="18"/>
+                <w:bdr w:val="none" w:sz="0" w:space="0" w:color="auto" w:frame="1"/>
+              </w:rPr>
+              <w:t>,</w:t>
+            </w:r>
+            <w:r>
+              <w:rPr>
+                <w:rFonts w:ascii="inherit" w:eastAsia="Times New Roman" w:hAnsi="inherit" w:cs="Times New Roman"/>
+                <w:color w:val="006FE0"/>
+                <w:sz w:val="18"/>
+                <w:szCs w:val="18"/>
+                <w:bdr w:val="none" w:sz="0" w:space="0" w:color="auto" w:frame="1"/>
+              </w:rPr>
+              <w:t xml:space="preserve"> </w:t>
+            </w:r>
+            <w:r>
+              <w:rPr>
+                <w:rFonts w:ascii="inherit" w:eastAsia="Times New Roman" w:hAnsi="inherit" w:cs="Times New Roman"/>
+                <w:color w:val="002D7A"/>
+                <w:sz w:val="18"/>
+                <w:szCs w:val="18"/>
+                <w:bdr w:val="none" w:sz="0" w:space="0" w:color="auto" w:frame="1"/>
+              </w:rPr>
+              <w:t>Y</w:t>
+            </w:r>
+            <w:r>
+              <w:rPr>
+                <w:rFonts w:ascii="inherit" w:eastAsia="Times New Roman" w:hAnsi="inherit" w:cs="Times New Roman"/>
+                <w:color w:val="333333"/>
+                <w:sz w:val="18"/>
+                <w:szCs w:val="18"/>
+                <w:bdr w:val="none" w:sz="0" w:space="0" w:color="auto" w:frame="1"/>
+              </w:rPr>
+              <w:t>,</w:t>
+            </w:r>
+            <w:r>
+              <w:rPr>
+                <w:rFonts w:ascii="inherit" w:eastAsia="Times New Roman" w:hAnsi="inherit" w:cs="Times New Roman"/>
+                <w:color w:val="006FE0"/>
+                <w:sz w:val="18"/>
+                <w:szCs w:val="18"/>
+                <w:bdr w:val="none" w:sz="0" w:space="0" w:color="auto" w:frame="1"/>
+              </w:rPr>
+              <w:t xml:space="preserve"> </w:t>
+            </w:r>
+            <w:r>
+              <w:rPr>
+                <w:rFonts w:ascii="inherit" w:eastAsia="Times New Roman" w:hAnsi="inherit" w:cs="Times New Roman"/>
+                <w:color w:val="002D7A"/>
+                <w:sz w:val="18"/>
+                <w:szCs w:val="18"/>
+                <w:bdr w:val="none" w:sz="0" w:space="0" w:color="auto" w:frame="1"/>
+              </w:rPr>
+              <w:t>verbose</w:t>
+            </w:r>
+            <w:r>
+              <w:rPr>
+                <w:rFonts w:ascii="inherit" w:eastAsia="Times New Roman" w:hAnsi="inherit" w:cs="Times New Roman"/>
+                <w:color w:val="006FE0"/>
+                <w:sz w:val="18"/>
+                <w:szCs w:val="18"/>
+                <w:bdr w:val="none" w:sz="0" w:space="0" w:color="auto" w:frame="1"/>
+              </w:rPr>
+              <w:t>=</w:t>
+            </w:r>
+            <w:r>
+              <w:rPr>
+                <w:rFonts w:ascii="inherit" w:eastAsia="Times New Roman" w:hAnsi="inherit" w:cs="Times New Roman"/>
+                <w:color w:val="CE0000"/>
+                <w:sz w:val="18"/>
+                <w:szCs w:val="18"/>
+                <w:bdr w:val="none" w:sz="0" w:space="0" w:color="auto" w:frame="1"/>
+              </w:rPr>
+              <w:t>0</w:t>
+            </w:r>
+            <w:r>
+              <w:rPr>
+                <w:rFonts w:ascii="inherit" w:eastAsia="Times New Roman" w:hAnsi="inherit" w:cs="Times New Roman"/>
+                <w:color w:val="333333"/>
+                <w:sz w:val="18"/>
+                <w:szCs w:val="18"/>
+                <w:bdr w:val="none" w:sz="0" w:space="0" w:color="auto" w:frame="1"/>
+              </w:rPr>
+              <w:t>)</w:t>
+            </w:r>
+          </w:p>
+          <w:p>
+            <w:pPr>
+              <w:shd w:val="clear" w:color="auto" w:fill="F7F7F7"/>
+              <w:spacing w:line="225" w:lineRule="atLeast"/>
+              <w:textAlignment w:val="baseline"/>
+              <w:rPr>
+                <w:rFonts w:ascii="inherit" w:eastAsia="Times New Roman" w:hAnsi="inherit" w:cs="Times New Roman"/>
+                <w:color w:val="000000"/>
+                <w:sz w:val="18"/>
+                <w:szCs w:val="18"/>
+              </w:rPr>
+            </w:pPr>
+            <w:proofErr w:type="gramStart"/>
+            <w:r>
+              <w:rPr>
+                <w:rFonts w:ascii="inherit" w:eastAsia="Times New Roman" w:hAnsi="inherit" w:cs="Times New Roman"/>
+                <w:color w:val="004ED0"/>
+                <w:sz w:val="18"/>
+                <w:szCs w:val="18"/>
+                <w:bdr w:val="none" w:sz="0" w:space="0" w:color="auto" w:frame="1"/>
+              </w:rPr>
+              <w:t>print</w:t>
+            </w:r>
+            <w:r>
+              <w:rPr>
+                <w:rFonts w:ascii="inherit" w:eastAsia="Times New Roman" w:hAnsi="inherit" w:cs="Times New Roman"/>
+                <w:color w:val="333333"/>
+                <w:sz w:val="18"/>
+                <w:szCs w:val="18"/>
+                <w:bdr w:val="none" w:sz="0" w:space="0" w:color="auto" w:frame="1"/>
+              </w:rPr>
+              <w:t>(</w:t>
+            </w:r>
+            <w:proofErr w:type="gramEnd"/>
+            <w:r>
+              <w:rPr>
+                <w:rFonts w:ascii="inherit" w:eastAsia="Times New Roman" w:hAnsi="inherit" w:cs="Times New Roman"/>
+                <w:color w:val="008000"/>
+                <w:sz w:val="18"/>
+                <w:szCs w:val="18"/>
+                <w:bdr w:val="none" w:sz="0" w:space="0" w:color="auto" w:frame="1"/>
+              </w:rPr>
+              <w:t>"%s: %.2f%%"</w:t>
+            </w:r>
+            <w:r>
+              <w:rPr>
+                <w:rFonts w:ascii="inherit" w:eastAsia="Times New Roman" w:hAnsi="inherit" w:cs="Times New Roman"/>
+                <w:color w:val="006FE0"/>
+                <w:sz w:val="18"/>
+                <w:szCs w:val="18"/>
+                <w:bdr w:val="none" w:sz="0" w:space="0" w:color="auto" w:frame="1"/>
+              </w:rPr>
+              <w:t xml:space="preserve"> % </w:t>
+            </w:r>
+            <w:r>
+              <w:rPr>
+                <w:rFonts w:ascii="inherit" w:eastAsia="Times New Roman" w:hAnsi="inherit" w:cs="Times New Roman"/>
+                <w:color w:val="333333"/>
+                <w:sz w:val="18"/>
+                <w:szCs w:val="18"/>
+                <w:bdr w:val="none" w:sz="0" w:space="0" w:color="auto" w:frame="1"/>
+              </w:rPr>
+              <w:t>(</w:t>
+            </w:r>
+            <w:proofErr w:type="spellStart"/>
+            <w:r>
+              <w:rPr>
+                <w:rFonts w:ascii="inherit" w:eastAsia="Times New Roman" w:hAnsi="inherit" w:cs="Times New Roman"/>
+                <w:color w:val="002D7A"/>
+                <w:sz w:val="18"/>
+                <w:szCs w:val="18"/>
+                <w:bdr w:val="none" w:sz="0" w:space="0" w:color="auto" w:frame="1"/>
+              </w:rPr>
+              <w:t>model</w:t>
+            </w:r>
+            <w:r>
+              <w:rPr>
+                <w:rFonts w:ascii="inherit" w:eastAsia="Times New Roman" w:hAnsi="inherit" w:cs="Times New Roman"/>
+                <w:color w:val="333333"/>
+                <w:sz w:val="18"/>
+                <w:szCs w:val="18"/>
+                <w:bdr w:val="none" w:sz="0" w:space="0" w:color="auto" w:frame="1"/>
+              </w:rPr>
+              <w:t>.</w:t>
+            </w:r>
+            <w:r>
+              <w:rPr>
+                <w:rFonts w:ascii="inherit" w:eastAsia="Times New Roman" w:hAnsi="inherit" w:cs="Times New Roman"/>
+                <w:color w:val="002D7A"/>
+                <w:sz w:val="18"/>
+                <w:szCs w:val="18"/>
+                <w:bdr w:val="none" w:sz="0" w:space="0" w:color="auto" w:frame="1"/>
+              </w:rPr>
+              <w:t>metrics_names</w:t>
+            </w:r>
+            <w:proofErr w:type="spellEnd"/>
+            <w:r>
+              <w:rPr>
+                <w:rFonts w:ascii="inherit" w:eastAsia="Times New Roman" w:hAnsi="inherit" w:cs="Times New Roman"/>
+                <w:color w:val="333333"/>
+                <w:sz w:val="18"/>
+                <w:szCs w:val="18"/>
+                <w:bdr w:val="none" w:sz="0" w:space="0" w:color="auto" w:frame="1"/>
+              </w:rPr>
+              <w:t>[</w:t>
+            </w:r>
+            <w:r>
+              <w:rPr>
+                <w:rFonts w:ascii="inherit" w:eastAsia="Times New Roman" w:hAnsi="inherit" w:cs="Times New Roman"/>
+                <w:color w:val="CE0000"/>
+                <w:sz w:val="18"/>
+                <w:szCs w:val="18"/>
+                <w:bdr w:val="none" w:sz="0" w:space="0" w:color="auto" w:frame="1"/>
+              </w:rPr>
+              <w:t>1</w:t>
+            </w:r>
+            <w:r>
+              <w:rPr>
+                <w:rFonts w:ascii="inherit" w:eastAsia="Times New Roman" w:hAnsi="inherit" w:cs="Times New Roman"/>
+                <w:color w:val="333333"/>
+                <w:sz w:val="18"/>
+                <w:szCs w:val="18"/>
+                <w:bdr w:val="none" w:sz="0" w:space="0" w:color="auto" w:frame="1"/>
+              </w:rPr>
+              <w:t>],</w:t>
+            </w:r>
+            <w:r>
+              <w:rPr>
+                <w:rFonts w:ascii="inherit" w:eastAsia="Times New Roman" w:hAnsi="inherit" w:cs="Times New Roman"/>
+                <w:color w:val="006FE0"/>
+                <w:sz w:val="18"/>
+                <w:szCs w:val="18"/>
+                <w:bdr w:val="none" w:sz="0" w:space="0" w:color="auto" w:frame="1"/>
+              </w:rPr>
+              <w:t xml:space="preserve"> </w:t>
+            </w:r>
+            <w:r>
+              <w:rPr>
+                <w:rFonts w:ascii="inherit" w:eastAsia="Times New Roman" w:hAnsi="inherit" w:cs="Times New Roman"/>
+                <w:color w:val="002D7A"/>
+                <w:sz w:val="18"/>
+                <w:szCs w:val="18"/>
+                <w:bdr w:val="none" w:sz="0" w:space="0" w:color="auto" w:frame="1"/>
+              </w:rPr>
+              <w:t>score</w:t>
+            </w:r>
+            <w:r>
+              <w:rPr>
+                <w:rFonts w:ascii="inherit" w:eastAsia="Times New Roman" w:hAnsi="inherit" w:cs="Times New Roman"/>
+                <w:color w:val="333333"/>
+                <w:sz w:val="18"/>
+                <w:szCs w:val="18"/>
+                <w:bdr w:val="none" w:sz="0" w:space="0" w:color="auto" w:frame="1"/>
+              </w:rPr>
+              <w:t>[</w:t>
+            </w:r>
+            <w:r>
+              <w:rPr>
+                <w:rFonts w:ascii="inherit" w:eastAsia="Times New Roman" w:hAnsi="inherit" w:cs="Times New Roman"/>
+                <w:color w:val="CE0000"/>
+                <w:sz w:val="18"/>
+                <w:szCs w:val="18"/>
+                <w:bdr w:val="none" w:sz="0" w:space="0" w:color="auto" w:frame="1"/>
+              </w:rPr>
+              <w:t>1</w:t>
+            </w:r>
+            <w:r>
+              <w:rPr>
+                <w:rFonts w:ascii="inherit" w:eastAsia="Times New Roman" w:hAnsi="inherit" w:cs="Times New Roman"/>
+                <w:color w:val="333333"/>
+                <w:sz w:val="18"/>
+                <w:szCs w:val="18"/>
+                <w:bdr w:val="none" w:sz="0" w:space="0" w:color="auto" w:frame="1"/>
+              </w:rPr>
+              <w:t>]</w:t>
+            </w:r>
+            <w:r>
+              <w:rPr>
+                <w:rFonts w:ascii="inherit" w:eastAsia="Times New Roman" w:hAnsi="inherit" w:cs="Times New Roman"/>
+                <w:color w:val="006FE0"/>
+                <w:sz w:val="18"/>
+                <w:szCs w:val="18"/>
+                <w:bdr w:val="none" w:sz="0" w:space="0" w:color="auto" w:frame="1"/>
+              </w:rPr>
+              <w:t>*</w:t>
+            </w:r>
+            <w:r>
+              <w:rPr>
+                <w:rFonts w:ascii="inherit" w:eastAsia="Times New Roman" w:hAnsi="inherit" w:cs="Times New Roman"/>
+                <w:color w:val="CE0000"/>
+                <w:sz w:val="18"/>
+                <w:szCs w:val="18"/>
+                <w:bdr w:val="none" w:sz="0" w:space="0" w:color="auto" w:frame="1"/>
+              </w:rPr>
+              <w:t>100</w:t>
+            </w:r>
+            <w:r>
+              <w:rPr>
+                <w:rFonts w:ascii="inherit" w:eastAsia="Times New Roman" w:hAnsi="inherit" w:cs="Times New Roman"/>
+                <w:color w:val="333333"/>
+                <w:sz w:val="18"/>
+                <w:szCs w:val="18"/>
+                <w:bdr w:val="none" w:sz="0" w:space="0" w:color="auto" w:frame="1"/>
+              </w:rPr>
+              <w:t>))</w:t>
+            </w:r>
+          </w:p>
+        </w:tc>
+      </w:tr>
+    </w:tbl>
+    <w:p/>
+    <w:p>
+      <w:r>
+        <w:t xml:space="preserve">Use </w:t>
+      </w:r>
+      <w:proofErr w:type="spellStart"/>
+      <w:proofErr w:type="gramStart"/>
+      <w:r>
+        <w:t>model.predict</w:t>
+      </w:r>
+      <w:proofErr w:type="spellEnd"/>
+      <w:proofErr w:type="gramEnd"/>
+      <w:r>
+        <w:t xml:space="preserve"> instead of </w:t>
+      </w:r>
+      <w:proofErr w:type="spellStart"/>
+      <w:r>
+        <w:t>model.evaluate</w:t>
+      </w:r>
+      <w:proofErr w:type="spellEnd"/>
+    </w:p>
+    <w:p/>
+    <w:p>
+      <w:pPr>
+        <w:shd w:val="clear" w:color="auto" w:fill="FFFFFF"/>
+        <w:spacing w:before="450" w:after="100" w:afterAutospacing="1"/>
+        <w:outlineLvl w:val="1"/>
+        <w:rPr>
+          <w:rFonts w:ascii="Lato" w:eastAsia="Times New Roman" w:hAnsi="Lato" w:cs="Times New Roman"/>
+          <w:color w:val="222222"/>
+          <w:sz w:val="36"/>
+          <w:szCs w:val="36"/>
+        </w:rPr>
+      </w:pPr>
+      <w:r>
+        <w:rPr>
+          <w:rFonts w:ascii="Lato" w:eastAsia="Times New Roman" w:hAnsi="Lato" w:cs="Times New Roman"/>
+          <w:color w:val="222222"/>
+          <w:sz w:val="36"/>
+          <w:szCs w:val="36"/>
+        </w:rPr>
+        <w:t>Saving Model</w:t>
+      </w:r>
+    </w:p>
+    <w:p>
+      <w:pPr>
+        <w:shd w:val="clear" w:color="auto" w:fill="FFFFFF"/>
+        <w:spacing w:after="100" w:afterAutospacing="1" w:line="495" w:lineRule="atLeast"/>
+        <w:jc w:val="both"/>
+        <w:rPr>
+          <w:rFonts w:ascii="Lato" w:eastAsia="Times New Roman" w:hAnsi="Lato" w:cs="Times New Roman"/>
+          <w:color w:val="222222"/>
+          <w:sz w:val="27"/>
+          <w:szCs w:val="27"/>
+        </w:rPr>
+      </w:pPr>
+      <w:r>
+        <w:rPr>
+          <w:rFonts w:ascii="Lato" w:eastAsia="Times New Roman" w:hAnsi="Lato" w:cs="Times New Roman"/>
+          <w:color w:val="222222"/>
+          <w:sz w:val="27"/>
+          <w:szCs w:val="27"/>
+        </w:rPr>
+        <w:t xml:space="preserve">It’s now time to save our created model. We are going to </w:t>
+      </w:r>
+      <w:proofErr w:type="gramStart"/>
+      <w:r>
+        <w:rPr>
+          <w:rFonts w:ascii="Lato" w:eastAsia="Times New Roman" w:hAnsi="Lato" w:cs="Times New Roman"/>
+          <w:color w:val="222222"/>
+          <w:sz w:val="27"/>
+          <w:szCs w:val="27"/>
+        </w:rPr>
+        <w:t>look into</w:t>
+      </w:r>
+      <w:proofErr w:type="gramEnd"/>
+      <w:r>
+        <w:rPr>
+          <w:rFonts w:ascii="Lato" w:eastAsia="Times New Roman" w:hAnsi="Lato" w:cs="Times New Roman"/>
+          <w:color w:val="222222"/>
+          <w:sz w:val="27"/>
+          <w:szCs w:val="27"/>
+        </w:rPr>
+        <w:t xml:space="preserve"> 2 quick hacks for the saving model. </w:t>
+      </w:r>
+      <w:proofErr w:type="gramStart"/>
+      <w:r>
+        <w:rPr>
+          <w:rFonts w:ascii="Lato" w:eastAsia="Times New Roman" w:hAnsi="Lato" w:cs="Times New Roman"/>
+          <w:color w:val="222222"/>
+          <w:sz w:val="27"/>
+          <w:szCs w:val="27"/>
+        </w:rPr>
+        <w:t>Also</w:t>
+      </w:r>
+      <w:proofErr w:type="gramEnd"/>
+      <w:r>
+        <w:rPr>
+          <w:rFonts w:ascii="Lato" w:eastAsia="Times New Roman" w:hAnsi="Lato" w:cs="Times New Roman"/>
+          <w:color w:val="222222"/>
+          <w:sz w:val="27"/>
+          <w:szCs w:val="27"/>
+        </w:rPr>
+        <w:t xml:space="preserve"> as a bonus, I will be providing guidelines on where to use which method.</w:t>
+      </w:r>
+    </w:p>
+    <w:p>
+      <w:pPr>
+        <w:shd w:val="clear" w:color="auto" w:fill="FFFFFF"/>
+        <w:spacing w:after="100" w:afterAutospacing="1"/>
+        <w:outlineLvl w:val="2"/>
+        <w:rPr>
+          <w:rFonts w:ascii="Lato" w:eastAsia="Times New Roman" w:hAnsi="Lato" w:cs="Times New Roman"/>
+          <w:color w:val="222222"/>
+          <w:sz w:val="36"/>
+          <w:szCs w:val="36"/>
+        </w:rPr>
+      </w:pPr>
+      <w:r>
+        <w:rPr>
+          <w:rFonts w:ascii="Lato" w:eastAsia="Times New Roman" w:hAnsi="Lato" w:cs="Times New Roman"/>
+          <w:color w:val="222222"/>
+          <w:sz w:val="36"/>
+          <w:szCs w:val="36"/>
+        </w:rPr>
+        <w:t>Method 1 – Pickle – 2 Steps</w:t>
+      </w:r>
+    </w:p>
     <w:p/>
     <w:sectPr>
       <w:pgSz w:w="12240" w:h="15840"/>
@@ -431,6 +2269,44 @@
     <w:name w:val="Normal"/>
     <w:qFormat/>
   </w:style>
+  <w:style w:type="paragraph" w:styleId="Heading2">
+    <w:name w:val="heading 2"/>
+    <w:basedOn w:val="Normal"/>
+    <w:link w:val="Heading2Char"/>
+    <w:uiPriority w:val="9"/>
+    <w:qFormat/>
+    <w:rsid w:val="005348E8"/>
+    <w:pPr>
+      <w:spacing w:before="100" w:beforeAutospacing="1" w:after="100" w:afterAutospacing="1"/>
+      <w:outlineLvl w:val="1"/>
+    </w:pPr>
+    <w:rPr>
+      <w:rFonts w:ascii="Times New Roman" w:eastAsia="Times New Roman" w:hAnsi="Times New Roman" w:cs="Times New Roman"/>
+      <w:b/>
+      <w:bCs/>
+      <w:sz w:val="36"/>
+      <w:szCs w:val="36"/>
+    </w:rPr>
+  </w:style>
+  <w:style w:type="paragraph" w:styleId="Heading3">
+    <w:name w:val="heading 3"/>
+    <w:basedOn w:val="Normal"/>
+    <w:link w:val="Heading3Char"/>
+    <w:uiPriority w:val="9"/>
+    <w:qFormat/>
+    <w:rsid w:val="005348E8"/>
+    <w:pPr>
+      <w:spacing w:before="100" w:beforeAutospacing="1" w:after="100" w:afterAutospacing="1"/>
+      <w:outlineLvl w:val="2"/>
+    </w:pPr>
+    <w:rPr>
+      <w:rFonts w:ascii="Times New Roman" w:eastAsia="Times New Roman" w:hAnsi="Times New Roman" w:cs="Times New Roman"/>
+      <w:b/>
+      <w:bCs/>
+      <w:sz w:val="27"/>
+      <w:szCs w:val="27"/>
+    </w:rPr>
+  </w:style>
   <w:style w:type="character" w:default="1" w:styleId="DefaultParagraphFont">
     <w:name w:val="Default Paragraph Font"/>
     <w:uiPriority w:val="1"/>
@@ -479,6 +2355,100 @@
     <w:rPr>
       <w:color w:val="605E5C"/>
       <w:shd w:val="clear" w:color="auto" w:fill="E1DFDD"/>
+    </w:rPr>
+  </w:style>
+  <w:style w:type="character" w:styleId="FollowedHyperlink">
+    <w:name w:val="FollowedHyperlink"/>
+    <w:basedOn w:val="DefaultParagraphFont"/>
+    <w:uiPriority w:val="99"/>
+    <w:semiHidden/>
+    <w:unhideWhenUsed/>
+    <w:rsid w:val="00662906"/>
+    <w:rPr>
+      <w:color w:val="954F72" w:themeColor="followedHyperlink"/>
+      <w:u w:val="single"/>
+    </w:rPr>
+  </w:style>
+  <w:style w:type="character" w:customStyle="1" w:styleId="crayon-p">
+    <w:name w:val="crayon-p"/>
+    <w:basedOn w:val="DefaultParagraphFont"/>
+    <w:rsid w:val="00662906"/>
+  </w:style>
+  <w:style w:type="character" w:customStyle="1" w:styleId="crayon-e">
+    <w:name w:val="crayon-e"/>
+    <w:basedOn w:val="DefaultParagraphFont"/>
+    <w:rsid w:val="00662906"/>
+  </w:style>
+  <w:style w:type="character" w:customStyle="1" w:styleId="crayon-v">
+    <w:name w:val="crayon-v"/>
+    <w:basedOn w:val="DefaultParagraphFont"/>
+    <w:rsid w:val="00662906"/>
+  </w:style>
+  <w:style w:type="character" w:customStyle="1" w:styleId="crayon-sy">
+    <w:name w:val="crayon-sy"/>
+    <w:basedOn w:val="DefaultParagraphFont"/>
+    <w:rsid w:val="00662906"/>
+  </w:style>
+  <w:style w:type="character" w:customStyle="1" w:styleId="crayon-h">
+    <w:name w:val="crayon-h"/>
+    <w:basedOn w:val="DefaultParagraphFont"/>
+    <w:rsid w:val="00662906"/>
+  </w:style>
+  <w:style w:type="character" w:customStyle="1" w:styleId="crayon-o">
+    <w:name w:val="crayon-o"/>
+    <w:basedOn w:val="DefaultParagraphFont"/>
+    <w:rsid w:val="00662906"/>
+  </w:style>
+  <w:style w:type="character" w:customStyle="1" w:styleId="crayon-s">
+    <w:name w:val="crayon-s"/>
+    <w:basedOn w:val="DefaultParagraphFont"/>
+    <w:rsid w:val="00662906"/>
+  </w:style>
+  <w:style w:type="character" w:customStyle="1" w:styleId="crayon-cn">
+    <w:name w:val="crayon-cn"/>
+    <w:basedOn w:val="DefaultParagraphFont"/>
+    <w:rsid w:val="00662906"/>
+  </w:style>
+  <w:style w:type="character" w:customStyle="1" w:styleId="Heading2Char">
+    <w:name w:val="Heading 2 Char"/>
+    <w:basedOn w:val="DefaultParagraphFont"/>
+    <w:link w:val="Heading2"/>
+    <w:uiPriority w:val="9"/>
+    <w:rsid w:val="005348E8"/>
+    <w:rPr>
+      <w:rFonts w:ascii="Times New Roman" w:eastAsia="Times New Roman" w:hAnsi="Times New Roman" w:cs="Times New Roman"/>
+      <w:b/>
+      <w:bCs/>
+      <w:sz w:val="36"/>
+      <w:szCs w:val="36"/>
+    </w:rPr>
+  </w:style>
+  <w:style w:type="character" w:customStyle="1" w:styleId="Heading3Char">
+    <w:name w:val="Heading 3 Char"/>
+    <w:basedOn w:val="DefaultParagraphFont"/>
+    <w:link w:val="Heading3"/>
+    <w:uiPriority w:val="9"/>
+    <w:rsid w:val="005348E8"/>
+    <w:rPr>
+      <w:rFonts w:ascii="Times New Roman" w:eastAsia="Times New Roman" w:hAnsi="Times New Roman" w:cs="Times New Roman"/>
+      <w:b/>
+      <w:bCs/>
+      <w:sz w:val="27"/>
+      <w:szCs w:val="27"/>
+    </w:rPr>
+  </w:style>
+  <w:style w:type="paragraph" w:styleId="NormalWeb">
+    <w:name w:val="Normal (Web)"/>
+    <w:basedOn w:val="Normal"/>
+    <w:uiPriority w:val="99"/>
+    <w:semiHidden/>
+    <w:unhideWhenUsed/>
+    <w:rsid w:val="005348E8"/>
+    <w:pPr>
+      <w:spacing w:before="100" w:beforeAutospacing="1" w:after="100" w:afterAutospacing="1"/>
+    </w:pPr>
+    <w:rPr>
+      <w:rFonts w:ascii="Times New Roman" w:eastAsia="Times New Roman" w:hAnsi="Times New Roman" w:cs="Times New Roman"/>
     </w:rPr>
   </w:style>
 </w:styles>

</xml_diff>